<commit_message>
Upload Second report and move all reports to the /Documents Directory
</commit_message>
<xml_diff>
--- a/Documents/可行性报告.docx
+++ b/Documents/可行性报告.docx
@@ -162,6 +162,9 @@
       <w:pPr>
         <w:pStyle w:val="a3"/>
         <w:ind w:left="780" w:firstLineChars="0" w:firstLine="0"/>
+        <w:rPr>
+          <w:rFonts w:hint="eastAsia"/>
+        </w:rPr>
       </w:pPr>
     </w:p>
     <w:p>
@@ -172,6 +175,9 @@
           <w:numId w:val="3"/>
         </w:numPr>
         <w:ind w:firstLineChars="0"/>
+        <w:rPr>
+          <w:rFonts w:hint="eastAsia"/>
+        </w:rPr>
       </w:pPr>
       <w:r>
         <w:rPr>
@@ -216,6 +222,9 @@
     <w:p>
       <w:pPr>
         <w:pStyle w:val="a3"/>
+        <w:rPr>
+          <w:rFonts w:hint="eastAsia"/>
+        </w:rPr>
       </w:pPr>
       <w:r>
         <w:tab/>
@@ -292,12 +301,18 @@
     <w:p>
       <w:pPr>
         <w:pStyle w:val="a3"/>
+        <w:rPr>
+          <w:rFonts w:hint="eastAsia"/>
+        </w:rPr>
       </w:pPr>
     </w:p>
     <w:p>
       <w:pPr>
         <w:pStyle w:val="a3"/>
         <w:ind w:left="780" w:firstLineChars="0" w:firstLine="0"/>
+        <w:rPr>
+          <w:rFonts w:hint="eastAsia"/>
+        </w:rPr>
       </w:pPr>
     </w:p>
     <w:p>
@@ -468,27 +483,14 @@
         </w:rPr>
         <w:t>源代码可在其开发者余庆</w:t>
       </w:r>
-      <w:r>
-        <w:fldChar w:fldCharType="begin"/>
-      </w:r>
-      <w:r>
-        <w:instrText xml:space="preserve"> HYPERLINK "https://github.com/happyfish100/fastdfs" </w:instrText>
-      </w:r>
-      <w:r>
-        <w:fldChar w:fldCharType="separate"/>
-      </w:r>
-      <w:r>
-        <w:rPr>
-          <w:rStyle w:val="a5"/>
-        </w:rPr>
-        <w:t>https://github.com/happyfish100/fastdfs</w:t>
-      </w:r>
-      <w:r>
-        <w:rPr>
-          <w:rStyle w:val="a5"/>
-        </w:rPr>
-        <w:fldChar w:fldCharType="end"/>
-      </w:r>
+      <w:hyperlink r:id="rId5" w:history="1">
+        <w:r>
+          <w:rPr>
+            <w:rStyle w:val="a5"/>
+          </w:rPr>
+          <w:t>https://github.com/happyfish100/fastdfs</w:t>
+        </w:r>
+      </w:hyperlink>
     </w:p>
     <w:p>
       <w:pPr>
@@ -588,9 +590,17 @@
       <w:pPr>
         <w:pStyle w:val="a3"/>
         <w:ind w:left="780" w:firstLineChars="0" w:firstLine="0"/>
-      </w:pPr>
-    </w:p>
-    <w:p>
+        <w:rPr>
+          <w:rFonts w:hint="eastAsia"/>
+        </w:rPr>
+      </w:pPr>
+    </w:p>
+    <w:p>
+      <w:pPr>
+        <w:rPr>
+          <w:rFonts w:hint="eastAsia"/>
+        </w:rPr>
+      </w:pPr>
       <w:r>
         <w:tab/>
         <w:t>2</w:t>
@@ -862,6 +872,11 @@
       </w:r>
     </w:p>
     <w:p>
+      <w:pPr>
+        <w:rPr>
+          <w:rFonts w:hint="eastAsia"/>
+        </w:rPr>
+      </w:pPr>
       <w:r>
         <w:tab/>
       </w:r>
@@ -912,7 +927,7 @@
         </w:rPr>
         <w:t>所采用的Gossip算法。（详见：</w:t>
       </w:r>
-      <w:hyperlink r:id="rId5" w:history="1">
+      <w:hyperlink r:id="rId6" w:history="1">
         <w:r>
           <w:rPr>
             <w:rStyle w:val="a5"/>
@@ -1024,6 +1039,11 @@
       </w:r>
     </w:p>
     <w:p>
+      <w:pPr>
+        <w:rPr>
+          <w:rFonts w:hint="eastAsia"/>
+        </w:rPr>
+      </w:pPr>
       <w:r>
         <w:tab/>
       </w:r>
@@ -1343,7 +1363,10 @@
       </w:pPr>
       <w:r>
         <w:tab/>
-        <w:t xml:space="preserve"> 1.《Fast DFS 分布式文件系统负载均衡算法的改进研究》 熊建波， 武汉理工大学 </w:t>
+        <w:t xml:space="preserve"> </w:t>
+      </w:r>
+      <w:r>
+        <w:t xml:space="preserve">1.《Fast DFS 分布式文件系统负载均衡算法的改进研究》 熊建波， 武汉理工大学 </w:t>
       </w:r>
     </w:p>
     <w:p>
@@ -1352,7 +1375,10 @@
       </w:pPr>
       <w:r>
         <w:tab/>
-        <w:t xml:space="preserve"> 2.《基于 </w:t>
+        <w:t xml:space="preserve"> </w:t>
+      </w:r>
+      <w:r>
+        <w:t xml:space="preserve">2.《基于 </w:t>
       </w:r>
       <w:proofErr w:type="spellStart"/>
       <w:r>
@@ -1369,7 +1395,10 @@
       </w:pPr>
       <w:r>
         <w:tab/>
-        <w:t xml:space="preserve"> 3.《基于 </w:t>
+        <w:t xml:space="preserve"> </w:t>
+      </w:r>
+      <w:r>
+        <w:t xml:space="preserve">3.《基于 </w:t>
       </w:r>
       <w:proofErr w:type="spellStart"/>
       <w:r>
@@ -1389,7 +1418,10 @@
       </w:r>
       <w:r>
         <w:tab/>
-        <w:t xml:space="preserve"> 4.《</w:t>
+        <w:t xml:space="preserve"> </w:t>
+      </w:r>
+      <w:r>
+        <w:t>4.《</w:t>
       </w:r>
       <w:proofErr w:type="spellStart"/>
       <w:r>
@@ -1423,11 +1455,178 @@
         </w:rPr>
         <w:t>张聪萍，尹建伟   浙江</w:t>
       </w:r>
-      <w:r>
-        <w:rPr>
-          <w:rFonts w:hint="eastAsia"/>
-        </w:rPr>
-        <w:t>大学</w:t>
+    </w:p>
+    <w:p>
+      <w:pPr>
+        <w:ind w:left="420" w:hanging="420"/>
+      </w:pPr>
+      <w:r>
+        <w:t xml:space="preserve"> </w:t>
+      </w:r>
+    </w:p>
+    <w:p>
+      <w:pPr>
+        <w:ind w:left="420" w:hanging="420"/>
+        <w:rPr>
+          <w:rFonts w:hint="eastAsia"/>
+        </w:rPr>
+      </w:pPr>
+    </w:p>
+    <w:p>
+      <w:pPr>
+        <w:ind w:left="420" w:hanging="420"/>
+      </w:pPr>
+      <w:r>
+        <w:rPr>
+          <w:rFonts w:hint="eastAsia"/>
+        </w:rPr>
+        <w:lastRenderedPageBreak/>
+        <w:t>创新点：</w:t>
+      </w:r>
+    </w:p>
+    <w:p>
+      <w:pPr>
+        <w:ind w:left="420" w:hanging="420"/>
+      </w:pPr>
+      <w:r>
+        <w:tab/>
+      </w:r>
+      <w:r>
+        <w:tab/>
+      </w:r>
+      <w:r>
+        <w:rPr>
+          <w:rFonts w:hint="eastAsia"/>
+        </w:rPr>
+        <w:t>选用</w:t>
+      </w:r>
+      <w:proofErr w:type="spellStart"/>
+      <w:r>
+        <w:rPr>
+          <w:rFonts w:hint="eastAsia"/>
+        </w:rPr>
+        <w:t>FastDFS</w:t>
+      </w:r>
+      <w:proofErr w:type="spellEnd"/>
+      <w:r>
+        <w:rPr>
+          <w:rFonts w:hint="eastAsia"/>
+        </w:rPr>
+        <w:t>一方面原因是很多企业都采用或改用了</w:t>
+      </w:r>
+      <w:proofErr w:type="spellStart"/>
+      <w:r>
+        <w:rPr>
+          <w:rFonts w:hint="eastAsia"/>
+        </w:rPr>
+        <w:t>FastDFS</w:t>
+      </w:r>
+      <w:proofErr w:type="spellEnd"/>
+      <w:r>
+        <w:rPr>
+          <w:rFonts w:hint="eastAsia"/>
+        </w:rPr>
+        <w:t>，它对于小文件的存储管理尤其适用</w:t>
+      </w:r>
+      <w:r>
+        <w:rPr>
+          <w:rFonts w:hint="eastAsia"/>
+        </w:rPr>
+        <w:t>，适合存储4KB~500MB的小文件，如图片网站、短视频网站、文档、app</w:t>
+      </w:r>
+      <w:proofErr w:type="gramStart"/>
+      <w:r>
+        <w:rPr>
+          <w:rFonts w:hint="eastAsia"/>
+        </w:rPr>
+        <w:t>下载站</w:t>
+      </w:r>
+      <w:proofErr w:type="gramEnd"/>
+      <w:r>
+        <w:rPr>
+          <w:rFonts w:hint="eastAsia"/>
+        </w:rPr>
+        <w:t>等，UC、京东、支付宝、迅雷、</w:t>
+      </w:r>
+      <w:proofErr w:type="gramStart"/>
+      <w:r>
+        <w:rPr>
+          <w:rFonts w:hint="eastAsia"/>
+        </w:rPr>
+        <w:t>酷狗等</w:t>
+      </w:r>
+      <w:proofErr w:type="gramEnd"/>
+      <w:r>
+        <w:rPr>
+          <w:rFonts w:hint="eastAsia"/>
+        </w:rPr>
+        <w:t>都有使用；另一方面是它是由C语言实现的开源轻量级系统，支持L</w:t>
+      </w:r>
+      <w:r>
+        <w:t>i</w:t>
+      </w:r>
+      <w:r>
+        <w:rPr>
+          <w:rFonts w:hint="eastAsia"/>
+        </w:rPr>
+        <w:t>nux、FreeBSD、AID等U</w:t>
+      </w:r>
+      <w:r>
+        <w:t>nix</w:t>
+      </w:r>
+      <w:r>
+        <w:rPr>
+          <w:rFonts w:hint="eastAsia"/>
+        </w:rPr>
+        <w:t>系统，便于扩展功能和移植。</w:t>
+      </w:r>
+    </w:p>
+    <w:p>
+      <w:pPr>
+        <w:ind w:left="420" w:hanging="420"/>
+        <w:rPr>
+          <w:rFonts w:hint="eastAsia"/>
+        </w:rPr>
+      </w:pPr>
+      <w:r>
+        <w:tab/>
+      </w:r>
+      <w:r>
+        <w:tab/>
+      </w:r>
+      <w:r>
+        <w:rPr>
+          <w:rFonts w:hint="eastAsia"/>
+        </w:rPr>
+        <w:t>从增强安全性和系统稳定性方面来说，我们选择将之前的Tracker Server的中心化处理改为去中心化；从增强性能来说，我们将采用动态负载的算法来优化</w:t>
+      </w:r>
+      <w:proofErr w:type="spellStart"/>
+      <w:r>
+        <w:rPr>
+          <w:rFonts w:hint="eastAsia"/>
+        </w:rPr>
+        <w:t>FastDFS</w:t>
+      </w:r>
+      <w:proofErr w:type="spellEnd"/>
+      <w:r>
+        <w:rPr>
+          <w:rFonts w:hint="eastAsia"/>
+        </w:rPr>
+        <w:t xml:space="preserve"> 的负载均衡。这样可以在现有的基础上“看得见地”提高</w:t>
+      </w:r>
+      <w:proofErr w:type="spellStart"/>
+      <w:r>
+        <w:rPr>
+          <w:rFonts w:hint="eastAsia"/>
+        </w:rPr>
+        <w:t>FastDFS</w:t>
+      </w:r>
+      <w:proofErr w:type="spellEnd"/>
+      <w:r>
+        <w:rPr>
+          <w:rFonts w:hint="eastAsia"/>
+        </w:rPr>
+        <w:t>的效率并应用到存储中小文件的系统中。</w:t>
       </w:r>
       <w:bookmarkStart w:id="0" w:name="_GoBack"/>
       <w:bookmarkEnd w:id="0"/>
@@ -1435,235 +1634,97 @@
     <w:p>
       <w:pPr>
         <w:ind w:left="420" w:hanging="420"/>
-      </w:pPr>
-      <w:r>
-        <w:t xml:space="preserve"> </w:t>
-      </w:r>
-    </w:p>
-    <w:p>
-      <w:pPr>
-        <w:ind w:left="420" w:hanging="420"/>
-      </w:pPr>
-    </w:p>
-    <w:p>
-      <w:pPr>
-        <w:ind w:left="420" w:hanging="420"/>
-      </w:pPr>
-      <w:r>
-        <w:rPr>
-          <w:rFonts w:hint="eastAsia"/>
-        </w:rPr>
-        <w:lastRenderedPageBreak/>
-        <w:t>创新点：</w:t>
-      </w:r>
-    </w:p>
-    <w:p>
-      <w:pPr>
-        <w:ind w:left="420" w:hanging="420"/>
-      </w:pPr>
-      <w:r>
-        <w:tab/>
-      </w:r>
-      <w:r>
-        <w:tab/>
-      </w:r>
-      <w:r>
-        <w:rPr>
-          <w:rFonts w:hint="eastAsia"/>
-        </w:rPr>
-        <w:t>选用</w:t>
-      </w:r>
-      <w:proofErr w:type="spellStart"/>
-      <w:r>
-        <w:rPr>
-          <w:rFonts w:hint="eastAsia"/>
-        </w:rPr>
-        <w:t>FastDFS</w:t>
-      </w:r>
-      <w:proofErr w:type="spellEnd"/>
-      <w:r>
-        <w:rPr>
-          <w:rFonts w:hint="eastAsia"/>
-        </w:rPr>
-        <w:t>一方面原因是很多企业都采用或改用了</w:t>
-      </w:r>
-      <w:proofErr w:type="spellStart"/>
-      <w:r>
-        <w:rPr>
-          <w:rFonts w:hint="eastAsia"/>
-        </w:rPr>
-        <w:t>FastDFS</w:t>
-      </w:r>
-      <w:proofErr w:type="spellEnd"/>
-      <w:r>
-        <w:rPr>
-          <w:rFonts w:hint="eastAsia"/>
-        </w:rPr>
-        <w:t>，它对于小文件的存储管理尤其适用</w:t>
-      </w:r>
-      <w:r>
-        <w:rPr>
-          <w:rFonts w:hint="eastAsia"/>
-        </w:rPr>
-        <w:t>，适合存储4KB~500MB的小文件，如图片网站、短视频网站、文档、app</w:t>
-      </w:r>
-      <w:proofErr w:type="gramStart"/>
-      <w:r>
-        <w:rPr>
-          <w:rFonts w:hint="eastAsia"/>
-        </w:rPr>
-        <w:t>下载站</w:t>
-      </w:r>
-      <w:proofErr w:type="gramEnd"/>
-      <w:r>
-        <w:rPr>
-          <w:rFonts w:hint="eastAsia"/>
-        </w:rPr>
-        <w:t>等，UC、京东、支付宝、迅雷、</w:t>
-      </w:r>
-      <w:proofErr w:type="gramStart"/>
-      <w:r>
-        <w:rPr>
-          <w:rFonts w:hint="eastAsia"/>
-        </w:rPr>
-        <w:t>酷狗等</w:t>
-      </w:r>
-      <w:proofErr w:type="gramEnd"/>
-      <w:r>
-        <w:rPr>
-          <w:rFonts w:hint="eastAsia"/>
-        </w:rPr>
-        <w:t>都有使用；另一方面是它是由C语言实现的开源轻量级系统，支持L</w:t>
-      </w:r>
-      <w:r>
-        <w:t>i</w:t>
-      </w:r>
-      <w:r>
-        <w:rPr>
-          <w:rFonts w:hint="eastAsia"/>
-        </w:rPr>
-        <w:t>nux、FreeBSD、AID等U</w:t>
-      </w:r>
-      <w:r>
-        <w:t>nix</w:t>
-      </w:r>
-      <w:r>
-        <w:rPr>
-          <w:rFonts w:hint="eastAsia"/>
-        </w:rPr>
-        <w:t>系统，便于扩展功能和移植。</w:t>
-      </w:r>
-    </w:p>
-    <w:p>
-      <w:pPr>
-        <w:ind w:left="420" w:hanging="420"/>
-      </w:pPr>
-      <w:r>
-        <w:tab/>
-      </w:r>
-      <w:r>
-        <w:tab/>
-      </w:r>
-      <w:r>
-        <w:rPr>
-          <w:rFonts w:hint="eastAsia"/>
-        </w:rPr>
-        <w:t>从增强安全性和系统稳定性方面来说，我们选择将之前的Tracker Server的中心化处理改为去中心化；从增强性能来说，我们将采用动态负载的算法来优化</w:t>
-      </w:r>
-      <w:proofErr w:type="spellStart"/>
-      <w:r>
-        <w:rPr>
-          <w:rFonts w:hint="eastAsia"/>
-        </w:rPr>
-        <w:t>FastDFS</w:t>
-      </w:r>
-      <w:proofErr w:type="spellEnd"/>
-      <w:r>
-        <w:rPr>
-          <w:rFonts w:hint="eastAsia"/>
-        </w:rPr>
-        <w:t xml:space="preserve"> 的负载均衡。这样可以在现有的基础上“看得见地”提高</w:t>
-      </w:r>
-      <w:proofErr w:type="spellStart"/>
-      <w:r>
-        <w:rPr>
-          <w:rFonts w:hint="eastAsia"/>
-        </w:rPr>
-        <w:t>FastDFS</w:t>
-      </w:r>
-      <w:proofErr w:type="spellEnd"/>
-      <w:r>
-        <w:rPr>
-          <w:rFonts w:hint="eastAsia"/>
-        </w:rPr>
-        <w:t>的效率并应用到存储中小文件的系统中。</w:t>
-      </w:r>
-    </w:p>
-    <w:p>
-      <w:pPr>
-        <w:ind w:left="420" w:hanging="420"/>
-      </w:pPr>
-    </w:p>
-    <w:p/>
-    <w:p/>
-    <w:p>
-      <w:r>
-        <w:tab/>
-      </w:r>
-      <w:r>
-        <w:tab/>
-      </w:r>
-      <w:r>
-        <w:tab/>
-      </w:r>
-      <w:r>
-        <w:tab/>
-      </w:r>
-    </w:p>
-    <w:p>
-      <w:r>
-        <w:tab/>
-      </w:r>
-      <w:r>
-        <w:tab/>
-      </w:r>
-    </w:p>
-    <w:p/>
-    <w:p/>
-    <w:p/>
-    <w:p/>
-    <w:p/>
-    <w:p/>
-    <w:p/>
-    <w:p/>
-    <w:p/>
-    <w:p/>
-    <w:p/>
-    <w:p/>
-    <w:p/>
-    <w:p/>
-    <w:p/>
-    <w:p/>
-    <w:p/>
-    <w:p/>
-    <w:p/>
-    <w:p/>
-    <w:p/>
-    <w:p/>
-    <w:p/>
-    <w:p/>
-    <w:p/>
-    <w:p/>
-    <w:p/>
-    <w:p/>
-    <w:p/>
-    <w:p/>
-    <w:p/>
+        <w:rPr>
+          <w:rFonts w:hint="eastAsia"/>
+        </w:rPr>
+      </w:pPr>
+    </w:p>
+    <w:p>
+      <w:pPr>
+        <w:rPr>
+          <w:rFonts w:hint="eastAsia"/>
+        </w:rPr>
+      </w:pPr>
+    </w:p>
+    <w:p>
+      <w:pPr>
+        <w:rPr>
+          <w:rFonts w:hint="eastAsia"/>
+        </w:rPr>
+      </w:pPr>
+    </w:p>
+    <w:p>
+      <w:r>
+        <w:tab/>
+      </w:r>
+      <w:r>
+        <w:tab/>
+      </w:r>
+      <w:r>
+        <w:tab/>
+      </w:r>
+      <w:r>
+        <w:tab/>
+      </w:r>
+    </w:p>
+    <w:p>
+      <w:pPr>
+        <w:rPr>
+          <w:rFonts w:hint="eastAsia"/>
+        </w:rPr>
+      </w:pPr>
+      <w:r>
+        <w:tab/>
+      </w:r>
+      <w:r>
+        <w:tab/>
+      </w:r>
+    </w:p>
+    <w:p/>
+    <w:p/>
+    <w:p/>
+    <w:p/>
+    <w:p/>
+    <w:p/>
+    <w:p/>
+    <w:p/>
+    <w:p/>
+    <w:p/>
+    <w:p/>
+    <w:p/>
+    <w:p/>
+    <w:p/>
+    <w:p/>
+    <w:p/>
+    <w:p/>
+    <w:p/>
+    <w:p/>
+    <w:p/>
+    <w:p/>
+    <w:p/>
+    <w:p/>
+    <w:p/>
+    <w:p/>
+    <w:p/>
+    <w:p/>
+    <w:p/>
+    <w:p/>
+    <w:p/>
+    <w:p>
+      <w:pPr>
+        <w:rPr>
+          <w:rFonts w:hint="eastAsia"/>
+        </w:rPr>
+      </w:pPr>
+    </w:p>
     <w:p/>
     <w:p/>
     <w:p>
       <w:pPr>
         <w:ind w:firstLineChars="200" w:firstLine="420"/>
+        <w:rPr>
+          <w:rFonts w:hint="eastAsia"/>
+        </w:rPr>
       </w:pPr>
     </w:p>
     <w:sectPr>
@@ -2448,7 +2509,6 @@
   <w:style w:type="character" w:default="1" w:styleId="a0">
     <w:name w:val="Default Paragraph Font"/>
     <w:uiPriority w:val="1"/>
-    <w:semiHidden/>
     <w:unhideWhenUsed/>
   </w:style>
   <w:style w:type="table" w:default="1" w:styleId="a1">

</xml_diff>